<commit_message>
Se agrego conclusiones a la parte 3
</commit_message>
<xml_diff>
--- a/GRUPO03_PARCIAL1/Parcial1-Parte3/PARCIAL-1.3_G##_2021_XSD.docx
+++ b/GRUPO03_PARCIAL1/Parcial1-Parte3/PARCIAL-1.3_G##_2021_XSD.docx
@@ -1,6 +1,6 @@
 
 <file path=word/document.xml><?xml version="1.0" encoding="utf-8"?>
-<w:document xmlns:wpc="http://schemas.microsoft.com/office/word/2010/wordprocessingCanvas" xmlns:cx="http://schemas.microsoft.com/office/drawing/2014/chartex" xmlns:cx1="http://schemas.microsoft.com/office/drawing/2015/9/8/chartex" xmlns:cx2="http://schemas.microsoft.com/office/drawing/2015/10/21/chartex" xmlns:cx3="http://schemas.microsoft.com/office/drawing/2016/5/9/chartex" xmlns:cx4="http://schemas.microsoft.com/office/drawing/2016/5/10/chartex" xmlns:cx5="http://schemas.microsoft.com/office/drawing/2016/5/11/chartex" xmlns:cx6="http://schemas.microsoft.com/office/drawing/2016/5/12/chartex" xmlns:cx7="http://schemas.microsoft.com/office/drawing/2016/5/13/chartex" xmlns:cx8="http://schemas.microsoft.com/office/drawing/2016/5/14/chartex" xmlns:mc="http://schemas.openxmlformats.org/markup-compatibility/2006" xmlns:aink="http://schemas.microsoft.com/office/drawing/2016/ink" xmlns:am3d="http://schemas.microsoft.com/office/drawing/2017/model3d" xmlns:o="urn:schemas-microsoft-com:office:office" xmlns:r="http://schemas.openxmlformats.org/officeDocument/2006/relationships" xmlns:m="http://schemas.openxmlformats.org/officeDocument/2006/math" xmlns:v="urn:schemas-microsoft-com:vml" xmlns:wp14="http://schemas.microsoft.com/office/word/2010/wordprocessingDrawing" xmlns:wp="http://schemas.openxmlformats.org/drawingml/2006/wordprocessingDrawing" xmlns:w10="urn:schemas-microsoft-com:office:word" xmlns:w="http://schemas.openxmlformats.org/wordprocessingml/2006/main" xmlns:w14="http://schemas.microsoft.com/office/word/2010/wordml" xmlns:w15="http://schemas.microsoft.com/office/word/2012/wordml" xmlns:w16cex="http://schemas.microsoft.com/office/word/2018/wordml/cex" xmlns:w16cid="http://schemas.microsoft.com/office/word/2016/wordml/cid" xmlns:w16="http://schemas.microsoft.com/office/word/2018/wordml" xmlns:w16se="http://schemas.microsoft.com/office/word/2015/wordml/symex" xmlns:wpg="http://schemas.microsoft.com/office/word/2010/wordprocessingGroup" xmlns:wpi="http://schemas.microsoft.com/office/word/2010/wordprocessingInk" xmlns:wne="http://schemas.microsoft.com/office/word/2006/wordml" xmlns:wps="http://schemas.microsoft.com/office/word/2010/wordprocessingShape" mc:Ignorable="w14 w15 w16se w16cid w16 w16cex wp14">
+<w:document xmlns:wpc="http://schemas.microsoft.com/office/word/2010/wordprocessingCanvas" xmlns:cx="http://schemas.microsoft.com/office/drawing/2014/chartex" xmlns:mc="http://schemas.openxmlformats.org/markup-compatibility/2006" xmlns:o="urn:schemas-microsoft-com:office:office" xmlns:r="http://schemas.openxmlformats.org/officeDocument/2006/relationships" xmlns:m="http://schemas.openxmlformats.org/officeDocument/2006/math" xmlns:v="urn:schemas-microsoft-com:vml" xmlns:wp14="http://schemas.microsoft.com/office/word/2010/wordprocessingDrawing" xmlns:wp="http://schemas.openxmlformats.org/drawingml/2006/wordprocessingDrawing" xmlns:w10="urn:schemas-microsoft-com:office:word" xmlns:w="http://schemas.openxmlformats.org/wordprocessingml/2006/main" xmlns:w14="http://schemas.microsoft.com/office/word/2010/wordml" xmlns:w15="http://schemas.microsoft.com/office/word/2012/wordml" xmlns:w16se="http://schemas.microsoft.com/office/word/2015/wordml/symex" xmlns:wpg="http://schemas.microsoft.com/office/word/2010/wordprocessingGroup" xmlns:wpi="http://schemas.microsoft.com/office/word/2010/wordprocessingInk" xmlns:wne="http://schemas.microsoft.com/office/word/2006/wordml" xmlns:wps="http://schemas.microsoft.com/office/word/2010/wordprocessingShape" mc:Ignorable="w14 w15 w16se wp14">
   <w:body>
     <w:p>
       <w:pPr>
@@ -70,6 +70,7 @@
                 <w:noProof/>
                 <w:sz w:val="22"/>
                 <w:szCs w:val="22"/>
+                <w:lang w:val="en-US" w:eastAsia="en-US"/>
               </w:rPr>
               <w:drawing>
                 <wp:inline distT="0" distB="0" distL="0" distR="0" wp14:anchorId="71484A26" wp14:editId="7D5199A0">
@@ -711,130 +712,112 @@
           <w:color w:val="38761D"/>
           <w:shd w:val="clear" w:color="auto" w:fill="D0E0E3"/>
         </w:rPr>
-        <w:t>III.1.3-Debe usar dos definiciones de tipo</w:t>
-      </w:r>
-      <w:r>
+        <w:t>III.1.3-Debe usar dos definiciones de tipos simples</w:t>
+      </w:r>
+    </w:p>
+    <w:p>
+      <w:pPr>
+        <w:spacing w:line="360" w:lineRule="auto"/>
+        <w:jc w:val="both"/>
         <w:rPr>
           <w:rFonts w:ascii="Bookman Old Style" w:eastAsia="Bookman Old Style" w:hAnsi="Bookman Old Style" w:cs="Bookman Old Style"/>
           <w:b/>
           <w:color w:val="38761D"/>
           <w:shd w:val="clear" w:color="auto" w:fill="D0E0E3"/>
         </w:rPr>
-        <w:t>s simples</w:t>
-      </w:r>
-    </w:p>
-    <w:p>
-      <w:pPr>
-        <w:spacing w:line="360" w:lineRule="auto"/>
-        <w:jc w:val="both"/>
+      </w:pPr>
+      <w:r>
         <w:rPr>
           <w:rFonts w:ascii="Bookman Old Style" w:eastAsia="Bookman Old Style" w:hAnsi="Bookman Old Style" w:cs="Bookman Old Style"/>
           <w:b/>
           <w:color w:val="38761D"/>
           <w:shd w:val="clear" w:color="auto" w:fill="D0E0E3"/>
         </w:rPr>
-      </w:pPr>
-      <w:r>
+        <w:t>III.1.4-Debe usar dos definiciones de tipo complejo</w:t>
+      </w:r>
+    </w:p>
+    <w:p>
+      <w:pPr>
+        <w:spacing w:line="360" w:lineRule="auto"/>
+        <w:jc w:val="both"/>
         <w:rPr>
           <w:rFonts w:ascii="Bookman Old Style" w:eastAsia="Bookman Old Style" w:hAnsi="Bookman Old Style" w:cs="Bookman Old Style"/>
           <w:b/>
           <w:color w:val="38761D"/>
           <w:shd w:val="clear" w:color="auto" w:fill="D0E0E3"/>
         </w:rPr>
-        <w:t>III.1.4-Debe usar dos definiciones de tipo complejo</w:t>
-      </w:r>
-    </w:p>
-    <w:p>
-      <w:pPr>
-        <w:spacing w:line="360" w:lineRule="auto"/>
-        <w:jc w:val="both"/>
+      </w:pPr>
+      <w:r>
         <w:rPr>
           <w:rFonts w:ascii="Bookman Old Style" w:eastAsia="Bookman Old Style" w:hAnsi="Bookman Old Style" w:cs="Bookman Old Style"/>
           <w:b/>
           <w:color w:val="38761D"/>
           <w:shd w:val="clear" w:color="auto" w:fill="D0E0E3"/>
         </w:rPr>
-      </w:pPr>
-      <w:r>
+        <w:t>III.1.5-Debe de usar un grupo</w:t>
+      </w:r>
+    </w:p>
+    <w:p>
+      <w:pPr>
+        <w:spacing w:line="360" w:lineRule="auto"/>
+        <w:jc w:val="both"/>
         <w:rPr>
           <w:rFonts w:ascii="Bookman Old Style" w:eastAsia="Bookman Old Style" w:hAnsi="Bookman Old Style" w:cs="Bookman Old Style"/>
           <w:b/>
           <w:color w:val="38761D"/>
           <w:shd w:val="clear" w:color="auto" w:fill="D0E0E3"/>
         </w:rPr>
-        <w:t>III.1.5-Debe de usar un grupo</w:t>
-      </w:r>
-    </w:p>
-    <w:p>
-      <w:pPr>
-        <w:spacing w:line="360" w:lineRule="auto"/>
-        <w:jc w:val="both"/>
+      </w:pPr>
+      <w:r>
         <w:rPr>
           <w:rFonts w:ascii="Bookman Old Style" w:eastAsia="Bookman Old Style" w:hAnsi="Bookman Old Style" w:cs="Bookman Old Style"/>
           <w:b/>
           <w:color w:val="38761D"/>
           <w:shd w:val="clear" w:color="auto" w:fill="D0E0E3"/>
         </w:rPr>
-      </w:pPr>
-      <w:r>
+        <w:t>III.1.6-Debe usar tipos simples fecha, entero, decimal</w:t>
+      </w:r>
+    </w:p>
+    <w:p>
+      <w:pPr>
+        <w:spacing w:line="360" w:lineRule="auto"/>
+        <w:jc w:val="both"/>
         <w:rPr>
           <w:rFonts w:ascii="Bookman Old Style" w:eastAsia="Bookman Old Style" w:hAnsi="Bookman Old Style" w:cs="Bookman Old Style"/>
           <w:b/>
           <w:color w:val="38761D"/>
           <w:shd w:val="clear" w:color="auto" w:fill="D0E0E3"/>
         </w:rPr>
-        <w:t>III.1.6-Debe usar tipos simples fecha, entero, decimal</w:t>
-      </w:r>
-    </w:p>
-    <w:p>
-      <w:pPr>
-        <w:spacing w:line="360" w:lineRule="auto"/>
-        <w:jc w:val="both"/>
+      </w:pPr>
+      <w:r>
         <w:rPr>
           <w:rFonts w:ascii="Bookman Old Style" w:eastAsia="Bookman Old Style" w:hAnsi="Bookman Old Style" w:cs="Bookman Old Style"/>
           <w:b/>
           <w:color w:val="38761D"/>
           <w:shd w:val="clear" w:color="auto" w:fill="D0E0E3"/>
         </w:rPr>
-      </w:pPr>
-      <w:r>
+        <w:t>III.1.7-Debe usar restricciones de longitud</w:t>
+      </w:r>
+    </w:p>
+    <w:p>
+      <w:pPr>
+        <w:spacing w:line="360" w:lineRule="auto"/>
+        <w:jc w:val="both"/>
         <w:rPr>
           <w:rFonts w:ascii="Bookman Old Style" w:eastAsia="Bookman Old Style" w:hAnsi="Bookman Old Style" w:cs="Bookman Old Style"/>
           <w:b/>
           <w:color w:val="38761D"/>
           <w:shd w:val="clear" w:color="auto" w:fill="D0E0E3"/>
         </w:rPr>
-        <w:t>III.1.7-Debe usar restricciones de longitud</w:t>
-      </w:r>
-    </w:p>
-    <w:p>
-      <w:pPr>
-        <w:spacing w:line="360" w:lineRule="auto"/>
-        <w:jc w:val="both"/>
+      </w:pPr>
+      <w:r>
         <w:rPr>
           <w:rFonts w:ascii="Bookman Old Style" w:eastAsia="Bookman Old Style" w:hAnsi="Bookman Old Style" w:cs="Bookman Old Style"/>
           <w:b/>
           <w:color w:val="38761D"/>
           <w:shd w:val="clear" w:color="auto" w:fill="D0E0E3"/>
         </w:rPr>
-      </w:pPr>
-      <w:r>
-        <w:rPr>
-          <w:rFonts w:ascii="Bookman Old Style" w:eastAsia="Bookman Old Style" w:hAnsi="Bookman Old Style" w:cs="Bookman Old Style"/>
-          <w:b/>
-          <w:color w:val="38761D"/>
-          <w:shd w:val="clear" w:color="auto" w:fill="D0E0E3"/>
-        </w:rPr>
-        <w:t xml:space="preserve">III.1.8-Debe usar restricciones de total de dígitos y dígitos de </w:t>
-      </w:r>
-      <w:r>
-        <w:rPr>
-          <w:rFonts w:ascii="Bookman Old Style" w:eastAsia="Bookman Old Style" w:hAnsi="Bookman Old Style" w:cs="Bookman Old Style"/>
-          <w:b/>
-          <w:color w:val="38761D"/>
-          <w:shd w:val="clear" w:color="auto" w:fill="D0E0E3"/>
-        </w:rPr>
-        <w:t>fracción</w:t>
+        <w:t>III.1.8-Debe usar restricciones de total de dígitos y dígitos de fracción</w:t>
       </w:r>
     </w:p>
     <w:p>
@@ -1115,15 +1098,7 @@
           <w:szCs w:val="24"/>
         </w:rPr>
         <w:lastRenderedPageBreak/>
-        <w:t xml:space="preserve">Se requiere que la </w:t>
-      </w:r>
-      <w:r>
-        <w:rPr>
-          <w:rFonts w:ascii="Bookman Old Style" w:eastAsia="Bookman Old Style" w:hAnsi="Bookman Old Style" w:cs="Bookman Old Style"/>
-          <w:sz w:val="24"/>
-          <w:szCs w:val="24"/>
-        </w:rPr>
-        <w:t xml:space="preserve">XSD modele elementos y atributos basándose en el documento </w:t>
+        <w:t xml:space="preserve">Se requiere que la XSD modele elementos y atributos basándose en el documento </w:t>
       </w:r>
       <w:r>
         <w:rPr>
@@ -1159,15 +1134,7 @@
           <w:sz w:val="22"/>
           <w:szCs w:val="22"/>
         </w:rPr>
-        <w:t>*Ver</w:t>
-      </w:r>
-      <w:r>
-        <w:rPr>
-          <w:rFonts w:ascii="Bookman Old Style" w:eastAsia="Bookman Old Style" w:hAnsi="Bookman Old Style" w:cs="Bookman Old Style"/>
-          <w:sz w:val="22"/>
-          <w:szCs w:val="22"/>
-        </w:rPr>
-        <w:t>ifique que la XSD sea bien formada y que el documento XML sea válido respecto al XSD.</w:t>
+        <w:t>*Verifique que la XSD sea bien formada y que el documento XML sea válido respecto al XSD.</w:t>
       </w:r>
       <w:r>
         <w:rPr>
@@ -1273,15 +1240,7 @@
           <w:sz w:val="24"/>
           <w:szCs w:val="24"/>
         </w:rPr>
-        <w:t>A</w:t>
-      </w:r>
-      <w:r>
-        <w:rPr>
-          <w:rFonts w:ascii="Bookman Old Style" w:eastAsia="Bookman Old Style" w:hAnsi="Bookman Old Style" w:cs="Bookman Old Style"/>
-          <w:sz w:val="24"/>
-          <w:szCs w:val="24"/>
-        </w:rPr>
-        <w:t>gregue 2 facturas consumidor final y 2 de tipo crédito. Se tendrán 10 en total.</w:t>
+        <w:t>Agregue 2 facturas consumidor final y 2 de tipo crédito. Se tendrán 10 en total.</w:t>
       </w:r>
     </w:p>
     <w:p>
@@ -1339,6 +1298,92 @@
           <w:szCs w:val="24"/>
         </w:rPr>
         <w:t>escriba las conclusiones del grupo</w:t>
+      </w:r>
+    </w:p>
+    <w:p>
+      <w:pPr>
+        <w:jc w:val="both"/>
+        <w:rPr>
+          <w:rFonts w:ascii="Bookman Old Style" w:eastAsia="Bookman Old Style" w:hAnsi="Bookman Old Style" w:cs="Bookman Old Style"/>
+          <w:sz w:val="24"/>
+          <w:szCs w:val="24"/>
+        </w:rPr>
+      </w:pPr>
+    </w:p>
+    <w:p>
+      <w:pPr>
+        <w:jc w:val="both"/>
+        <w:rPr>
+          <w:rFonts w:ascii="Bookman Old Style" w:eastAsia="Bookman Old Style" w:hAnsi="Bookman Old Style" w:cs="Bookman Old Style"/>
+          <w:sz w:val="24"/>
+          <w:szCs w:val="24"/>
+        </w:rPr>
+      </w:pPr>
+      <w:r>
+        <w:rPr>
+          <w:rFonts w:ascii="Bookman Old Style" w:eastAsia="Bookman Old Style" w:hAnsi="Bookman Old Style" w:cs="Bookman Old Style"/>
+          <w:sz w:val="24"/>
+          <w:szCs w:val="24"/>
+        </w:rPr>
+        <w:t>AG17020: X</w:t>
+      </w:r>
+      <w:r>
+        <w:rPr>
+          <w:rFonts w:ascii="Bookman Old Style" w:eastAsia="Bookman Old Style" w:hAnsi="Bookman Old Style" w:cs="Bookman Old Style"/>
+          <w:sz w:val="24"/>
+          <w:szCs w:val="24"/>
+        </w:rPr>
+        <w:t xml:space="preserve">SD </w:t>
+      </w:r>
+      <w:r>
+        <w:rPr>
+          <w:rFonts w:ascii="Bookman Old Style" w:eastAsia="Bookman Old Style" w:hAnsi="Bookman Old Style" w:cs="Bookman Old Style"/>
+          <w:sz w:val="24"/>
+          <w:szCs w:val="24"/>
+        </w:rPr>
+        <w:t xml:space="preserve">nos </w:t>
+      </w:r>
+      <w:r>
+        <w:rPr>
+          <w:rFonts w:ascii="Bookman Old Style" w:eastAsia="Bookman Old Style" w:hAnsi="Bookman Old Style" w:cs="Bookman Old Style"/>
+          <w:sz w:val="24"/>
+          <w:szCs w:val="24"/>
+        </w:rPr>
+        <w:t xml:space="preserve">da la opción de </w:t>
+      </w:r>
+      <w:r>
+        <w:rPr>
+          <w:rFonts w:ascii="Bookman Old Style" w:eastAsia="Bookman Old Style" w:hAnsi="Bookman Old Style" w:cs="Bookman Old Style"/>
+          <w:sz w:val="24"/>
+          <w:szCs w:val="24"/>
+        </w:rPr>
+        <w:t>validar el tipo de datos, su cantidad, su rango y hasta definir nuevos tipos de datos</w:t>
+      </w:r>
+      <w:r>
+        <w:rPr>
+          <w:rFonts w:ascii="Bookman Old Style" w:eastAsia="Bookman Old Style" w:hAnsi="Bookman Old Style" w:cs="Bookman Old Style"/>
+          <w:sz w:val="24"/>
+          <w:szCs w:val="24"/>
+        </w:rPr>
+        <w:t>, al optar por utilizar una XSD se nos abre un abanico de opciones que nos permiten en gran medida validar la información</w:t>
+      </w:r>
+      <w:r>
+        <w:rPr>
+          <w:rFonts w:ascii="Bookman Old Style" w:eastAsia="Bookman Old Style" w:hAnsi="Bookman Old Style" w:cs="Bookman Old Style"/>
+          <w:sz w:val="24"/>
+          <w:szCs w:val="24"/>
+        </w:rPr>
+        <w:t xml:space="preserve"> del</w:t>
+      </w:r>
+      <w:bookmarkStart w:id="0" w:name="_GoBack"/>
+      <w:bookmarkEnd w:id="0"/>
+      <w:r>
+        <w:rPr>
+          <w:rFonts w:ascii="Bookman Old Style" w:eastAsia="Bookman Old Style" w:hAnsi="Bookman Old Style" w:cs="Bookman Old Style"/>
+          <w:sz w:val="24"/>
+          <w:szCs w:val="24"/>
+        </w:rPr>
+        <w:t xml:space="preserve"> XML.</w:t>
       </w:r>
     </w:p>
     <w:p>
@@ -1592,8 +1637,6 @@
               </w:rPr>
               <w:t>, y asignó los tipos de dato de los elementos</w:t>
             </w:r>
-            <w:bookmarkStart w:id="0" w:name="_GoBack"/>
-            <w:bookmarkEnd w:id="0"/>
           </w:p>
         </w:tc>
       </w:tr>
@@ -1766,7 +1809,7 @@
 </file>
 
 <file path=word/endnotes.xml><?xml version="1.0" encoding="utf-8"?>
-<w:endnotes xmlns:wpc="http://schemas.microsoft.com/office/word/2010/wordprocessingCanvas" xmlns:cx="http://schemas.microsoft.com/office/drawing/2014/chartex" xmlns:cx1="http://schemas.microsoft.com/office/drawing/2015/9/8/chartex" xmlns:cx2="http://schemas.microsoft.com/office/drawing/2015/10/21/chartex" xmlns:cx3="http://schemas.microsoft.com/office/drawing/2016/5/9/chartex" xmlns:cx4="http://schemas.microsoft.com/office/drawing/2016/5/10/chartex" xmlns:cx5="http://schemas.microsoft.com/office/drawing/2016/5/11/chartex" xmlns:cx6="http://schemas.microsoft.com/office/drawing/2016/5/12/chartex" xmlns:cx7="http://schemas.microsoft.com/office/drawing/2016/5/13/chartex" xmlns:cx8="http://schemas.microsoft.com/office/drawing/2016/5/14/chartex" xmlns:mc="http://schemas.openxmlformats.org/markup-compatibility/2006" xmlns:aink="http://schemas.microsoft.com/office/drawing/2016/ink" xmlns:am3d="http://schemas.microsoft.com/office/drawing/2017/model3d" xmlns:o="urn:schemas-microsoft-com:office:office" xmlns:r="http://schemas.openxmlformats.org/officeDocument/2006/relationships" xmlns:m="http://schemas.openxmlformats.org/officeDocument/2006/math" xmlns:v="urn:schemas-microsoft-com:vml" xmlns:wp14="http://schemas.microsoft.com/office/word/2010/wordprocessingDrawing" xmlns:wp="http://schemas.openxmlformats.org/drawingml/2006/wordprocessingDrawing" xmlns:w10="urn:schemas-microsoft-com:office:word" xmlns:w="http://schemas.openxmlformats.org/wordprocessingml/2006/main" xmlns:w14="http://schemas.microsoft.com/office/word/2010/wordml" xmlns:w15="http://schemas.microsoft.com/office/word/2012/wordml" xmlns:w16cex="http://schemas.microsoft.com/office/word/2018/wordml/cex" xmlns:w16cid="http://schemas.microsoft.com/office/word/2016/wordml/cid" xmlns:w16="http://schemas.microsoft.com/office/word/2018/wordml" xmlns:w16se="http://schemas.microsoft.com/office/word/2015/wordml/symex" xmlns:wpg="http://schemas.microsoft.com/office/word/2010/wordprocessingGroup" xmlns:wpi="http://schemas.microsoft.com/office/word/2010/wordprocessingInk" xmlns:wne="http://schemas.microsoft.com/office/word/2006/wordml" xmlns:wps="http://schemas.microsoft.com/office/word/2010/wordprocessingShape" mc:Ignorable="w14 w15 w16se w16cid w16 w16cex wp14">
+<w:endnotes xmlns:wpc="http://schemas.microsoft.com/office/word/2010/wordprocessingCanvas" xmlns:cx="http://schemas.microsoft.com/office/drawing/2014/chartex" xmlns:mc="http://schemas.openxmlformats.org/markup-compatibility/2006" xmlns:o="urn:schemas-microsoft-com:office:office" xmlns:r="http://schemas.openxmlformats.org/officeDocument/2006/relationships" xmlns:m="http://schemas.openxmlformats.org/officeDocument/2006/math" xmlns:v="urn:schemas-microsoft-com:vml" xmlns:wp14="http://schemas.microsoft.com/office/word/2010/wordprocessingDrawing" xmlns:wp="http://schemas.openxmlformats.org/drawingml/2006/wordprocessingDrawing" xmlns:w10="urn:schemas-microsoft-com:office:word" xmlns:w="http://schemas.openxmlformats.org/wordprocessingml/2006/main" xmlns:w14="http://schemas.microsoft.com/office/word/2010/wordml" xmlns:w15="http://schemas.microsoft.com/office/word/2012/wordml" xmlns:w16se="http://schemas.microsoft.com/office/word/2015/wordml/symex" xmlns:wpg="http://schemas.microsoft.com/office/word/2010/wordprocessingGroup" xmlns:wpi="http://schemas.microsoft.com/office/word/2010/wordprocessingInk" xmlns:wne="http://schemas.microsoft.com/office/word/2006/wordml" xmlns:wps="http://schemas.microsoft.com/office/word/2010/wordprocessingShape" mc:Ignorable="w14 w15 w16se wp14">
   <w:endnote w:type="separator" w:id="-1">
     <w:p>
       <w:r>
@@ -1785,7 +1828,7 @@
 </file>
 
 <file path=word/footer1.xml><?xml version="1.0" encoding="utf-8"?>
-<w:ftr xmlns:wpc="http://schemas.microsoft.com/office/word/2010/wordprocessingCanvas" xmlns:cx="http://schemas.microsoft.com/office/drawing/2014/chartex" xmlns:cx1="http://schemas.microsoft.com/office/drawing/2015/9/8/chartex" xmlns:cx2="http://schemas.microsoft.com/office/drawing/2015/10/21/chartex" xmlns:cx3="http://schemas.microsoft.com/office/drawing/2016/5/9/chartex" xmlns:cx4="http://schemas.microsoft.com/office/drawing/2016/5/10/chartex" xmlns:cx5="http://schemas.microsoft.com/office/drawing/2016/5/11/chartex" xmlns:cx6="http://schemas.microsoft.com/office/drawing/2016/5/12/chartex" xmlns:cx7="http://schemas.microsoft.com/office/drawing/2016/5/13/chartex" xmlns:cx8="http://schemas.microsoft.com/office/drawing/2016/5/14/chartex" xmlns:mc="http://schemas.openxmlformats.org/markup-compatibility/2006" xmlns:aink="http://schemas.microsoft.com/office/drawing/2016/ink" xmlns:am3d="http://schemas.microsoft.com/office/drawing/2017/model3d" xmlns:o="urn:schemas-microsoft-com:office:office" xmlns:r="http://schemas.openxmlformats.org/officeDocument/2006/relationships" xmlns:m="http://schemas.openxmlformats.org/officeDocument/2006/math" xmlns:v="urn:schemas-microsoft-com:vml" xmlns:wp14="http://schemas.microsoft.com/office/word/2010/wordprocessingDrawing" xmlns:wp="http://schemas.openxmlformats.org/drawingml/2006/wordprocessingDrawing" xmlns:w10="urn:schemas-microsoft-com:office:word" xmlns:w="http://schemas.openxmlformats.org/wordprocessingml/2006/main" xmlns:w14="http://schemas.microsoft.com/office/word/2010/wordml" xmlns:w15="http://schemas.microsoft.com/office/word/2012/wordml" xmlns:w16cex="http://schemas.microsoft.com/office/word/2018/wordml/cex" xmlns:w16cid="http://schemas.microsoft.com/office/word/2016/wordml/cid" xmlns:w16="http://schemas.microsoft.com/office/word/2018/wordml" xmlns:w16se="http://schemas.microsoft.com/office/word/2015/wordml/symex" xmlns:wpg="http://schemas.microsoft.com/office/word/2010/wordprocessingGroup" xmlns:wpi="http://schemas.microsoft.com/office/word/2010/wordprocessingInk" xmlns:wne="http://schemas.microsoft.com/office/word/2006/wordml" xmlns:wps="http://schemas.microsoft.com/office/word/2010/wordprocessingShape" mc:Ignorable="w14 w15 w16se w16cid w16 w16cex wp14">
+<w:ftr xmlns:wpc="http://schemas.microsoft.com/office/word/2010/wordprocessingCanvas" xmlns:cx="http://schemas.microsoft.com/office/drawing/2014/chartex" xmlns:mc="http://schemas.openxmlformats.org/markup-compatibility/2006" xmlns:o="urn:schemas-microsoft-com:office:office" xmlns:r="http://schemas.openxmlformats.org/officeDocument/2006/relationships" xmlns:m="http://schemas.openxmlformats.org/officeDocument/2006/math" xmlns:v="urn:schemas-microsoft-com:vml" xmlns:wp14="http://schemas.microsoft.com/office/word/2010/wordprocessingDrawing" xmlns:wp="http://schemas.openxmlformats.org/drawingml/2006/wordprocessingDrawing" xmlns:w10="urn:schemas-microsoft-com:office:word" xmlns:w="http://schemas.openxmlformats.org/wordprocessingml/2006/main" xmlns:w14="http://schemas.microsoft.com/office/word/2010/wordml" xmlns:w15="http://schemas.microsoft.com/office/word/2012/wordml" xmlns:w16se="http://schemas.microsoft.com/office/word/2015/wordml/symex" xmlns:wpg="http://schemas.microsoft.com/office/word/2010/wordprocessingGroup" xmlns:wpi="http://schemas.microsoft.com/office/word/2010/wordprocessingInk" xmlns:wne="http://schemas.microsoft.com/office/word/2006/wordml" xmlns:wps="http://schemas.microsoft.com/office/word/2010/wordprocessingShape" mc:Ignorable="w14 w15 w16se wp14">
   <w:p>
     <w:pPr>
       <w:pBdr>
@@ -1847,7 +1890,7 @@
 </file>
 
 <file path=word/footer2.xml><?xml version="1.0" encoding="utf-8"?>
-<w:ftr xmlns:wpc="http://schemas.microsoft.com/office/word/2010/wordprocessingCanvas" xmlns:cx="http://schemas.microsoft.com/office/drawing/2014/chartex" xmlns:cx1="http://schemas.microsoft.com/office/drawing/2015/9/8/chartex" xmlns:cx2="http://schemas.microsoft.com/office/drawing/2015/10/21/chartex" xmlns:cx3="http://schemas.microsoft.com/office/drawing/2016/5/9/chartex" xmlns:cx4="http://schemas.microsoft.com/office/drawing/2016/5/10/chartex" xmlns:cx5="http://schemas.microsoft.com/office/drawing/2016/5/11/chartex" xmlns:cx6="http://schemas.microsoft.com/office/drawing/2016/5/12/chartex" xmlns:cx7="http://schemas.microsoft.com/office/drawing/2016/5/13/chartex" xmlns:cx8="http://schemas.microsoft.com/office/drawing/2016/5/14/chartex" xmlns:mc="http://schemas.openxmlformats.org/markup-compatibility/2006" xmlns:aink="http://schemas.microsoft.com/office/drawing/2016/ink" xmlns:am3d="http://schemas.microsoft.com/office/drawing/2017/model3d" xmlns:o="urn:schemas-microsoft-com:office:office" xmlns:r="http://schemas.openxmlformats.org/officeDocument/2006/relationships" xmlns:m="http://schemas.openxmlformats.org/officeDocument/2006/math" xmlns:v="urn:schemas-microsoft-com:vml" xmlns:wp14="http://schemas.microsoft.com/office/word/2010/wordprocessingDrawing" xmlns:wp="http://schemas.openxmlformats.org/drawingml/2006/wordprocessingDrawing" xmlns:w10="urn:schemas-microsoft-com:office:word" xmlns:w="http://schemas.openxmlformats.org/wordprocessingml/2006/main" xmlns:w14="http://schemas.microsoft.com/office/word/2010/wordml" xmlns:w15="http://schemas.microsoft.com/office/word/2012/wordml" xmlns:w16cex="http://schemas.microsoft.com/office/word/2018/wordml/cex" xmlns:w16cid="http://schemas.microsoft.com/office/word/2016/wordml/cid" xmlns:w16="http://schemas.microsoft.com/office/word/2018/wordml" xmlns:w16se="http://schemas.microsoft.com/office/word/2015/wordml/symex" xmlns:wpg="http://schemas.microsoft.com/office/word/2010/wordprocessingGroup" xmlns:wpi="http://schemas.microsoft.com/office/word/2010/wordprocessingInk" xmlns:wne="http://schemas.microsoft.com/office/word/2006/wordml" xmlns:wps="http://schemas.microsoft.com/office/word/2010/wordprocessingShape" mc:Ignorable="w14 w15 w16se w16cid w16 w16cex wp14">
+<w:ftr xmlns:wpc="http://schemas.microsoft.com/office/word/2010/wordprocessingCanvas" xmlns:cx="http://schemas.microsoft.com/office/drawing/2014/chartex" xmlns:mc="http://schemas.openxmlformats.org/markup-compatibility/2006" xmlns:o="urn:schemas-microsoft-com:office:office" xmlns:r="http://schemas.openxmlformats.org/officeDocument/2006/relationships" xmlns:m="http://schemas.openxmlformats.org/officeDocument/2006/math" xmlns:v="urn:schemas-microsoft-com:vml" xmlns:wp14="http://schemas.microsoft.com/office/word/2010/wordprocessingDrawing" xmlns:wp="http://schemas.openxmlformats.org/drawingml/2006/wordprocessingDrawing" xmlns:w10="urn:schemas-microsoft-com:office:word" xmlns:w="http://schemas.openxmlformats.org/wordprocessingml/2006/main" xmlns:w14="http://schemas.microsoft.com/office/word/2010/wordml" xmlns:w15="http://schemas.microsoft.com/office/word/2012/wordml" xmlns:w16se="http://schemas.microsoft.com/office/word/2015/wordml/symex" xmlns:wpg="http://schemas.microsoft.com/office/word/2010/wordprocessingGroup" xmlns:wpi="http://schemas.microsoft.com/office/word/2010/wordprocessingInk" xmlns:wne="http://schemas.microsoft.com/office/word/2006/wordml" xmlns:wps="http://schemas.microsoft.com/office/word/2010/wordprocessingShape" mc:Ignorable="w14 w15 w16se wp14">
   <w:p>
     <w:pPr>
       <w:pBdr>
@@ -1922,13 +1965,13 @@
 </file>
 
 <file path=word/footer3.xml><?xml version="1.0" encoding="utf-8"?>
-<w:ftr xmlns:wpc="http://schemas.microsoft.com/office/word/2010/wordprocessingCanvas" xmlns:cx="http://schemas.microsoft.com/office/drawing/2014/chartex" xmlns:cx1="http://schemas.microsoft.com/office/drawing/2015/9/8/chartex" xmlns:cx2="http://schemas.microsoft.com/office/drawing/2015/10/21/chartex" xmlns:cx3="http://schemas.microsoft.com/office/drawing/2016/5/9/chartex" xmlns:cx4="http://schemas.microsoft.com/office/drawing/2016/5/10/chartex" xmlns:cx5="http://schemas.microsoft.com/office/drawing/2016/5/11/chartex" xmlns:cx6="http://schemas.microsoft.com/office/drawing/2016/5/12/chartex" xmlns:cx7="http://schemas.microsoft.com/office/drawing/2016/5/13/chartex" xmlns:cx8="http://schemas.microsoft.com/office/drawing/2016/5/14/chartex" xmlns:mc="http://schemas.openxmlformats.org/markup-compatibility/2006" xmlns:aink="http://schemas.microsoft.com/office/drawing/2016/ink" xmlns:am3d="http://schemas.microsoft.com/office/drawing/2017/model3d" xmlns:o="urn:schemas-microsoft-com:office:office" xmlns:r="http://schemas.openxmlformats.org/officeDocument/2006/relationships" xmlns:m="http://schemas.openxmlformats.org/officeDocument/2006/math" xmlns:v="urn:schemas-microsoft-com:vml" xmlns:wp14="http://schemas.microsoft.com/office/word/2010/wordprocessingDrawing" xmlns:wp="http://schemas.openxmlformats.org/drawingml/2006/wordprocessingDrawing" xmlns:w10="urn:schemas-microsoft-com:office:word" xmlns:w="http://schemas.openxmlformats.org/wordprocessingml/2006/main" xmlns:w14="http://schemas.microsoft.com/office/word/2010/wordml" xmlns:w15="http://schemas.microsoft.com/office/word/2012/wordml" xmlns:w16cex="http://schemas.microsoft.com/office/word/2018/wordml/cex" xmlns:w16cid="http://schemas.microsoft.com/office/word/2016/wordml/cid" xmlns:w16="http://schemas.microsoft.com/office/word/2018/wordml" xmlns:w16se="http://schemas.microsoft.com/office/word/2015/wordml/symex" xmlns:wpg="http://schemas.microsoft.com/office/word/2010/wordprocessingGroup" xmlns:wpi="http://schemas.microsoft.com/office/word/2010/wordprocessingInk" xmlns:wne="http://schemas.microsoft.com/office/word/2006/wordml" xmlns:wps="http://schemas.microsoft.com/office/word/2010/wordprocessingShape" mc:Ignorable="w14 w15 w16se w16cid w16 w16cex wp14">
+<w:ftr xmlns:wpc="http://schemas.microsoft.com/office/word/2010/wordprocessingCanvas" xmlns:cx="http://schemas.microsoft.com/office/drawing/2014/chartex" xmlns:mc="http://schemas.openxmlformats.org/markup-compatibility/2006" xmlns:o="urn:schemas-microsoft-com:office:office" xmlns:r="http://schemas.openxmlformats.org/officeDocument/2006/relationships" xmlns:m="http://schemas.openxmlformats.org/officeDocument/2006/math" xmlns:v="urn:schemas-microsoft-com:vml" xmlns:wp14="http://schemas.microsoft.com/office/word/2010/wordprocessingDrawing" xmlns:wp="http://schemas.openxmlformats.org/drawingml/2006/wordprocessingDrawing" xmlns:w10="urn:schemas-microsoft-com:office:word" xmlns:w="http://schemas.openxmlformats.org/wordprocessingml/2006/main" xmlns:w14="http://schemas.microsoft.com/office/word/2010/wordml" xmlns:w15="http://schemas.microsoft.com/office/word/2012/wordml" xmlns:w16se="http://schemas.microsoft.com/office/word/2015/wordml/symex" xmlns:wpg="http://schemas.microsoft.com/office/word/2010/wordprocessingGroup" xmlns:wpi="http://schemas.microsoft.com/office/word/2010/wordprocessingInk" xmlns:wne="http://schemas.microsoft.com/office/word/2006/wordml" xmlns:wps="http://schemas.microsoft.com/office/word/2010/wordprocessingShape" mc:Ignorable="w14 w15 w16se wp14">
   <w:p/>
 </w:ftr>
 </file>
 
 <file path=word/footnotes.xml><?xml version="1.0" encoding="utf-8"?>
-<w:footnotes xmlns:wpc="http://schemas.microsoft.com/office/word/2010/wordprocessingCanvas" xmlns:cx="http://schemas.microsoft.com/office/drawing/2014/chartex" xmlns:cx1="http://schemas.microsoft.com/office/drawing/2015/9/8/chartex" xmlns:cx2="http://schemas.microsoft.com/office/drawing/2015/10/21/chartex" xmlns:cx3="http://schemas.microsoft.com/office/drawing/2016/5/9/chartex" xmlns:cx4="http://schemas.microsoft.com/office/drawing/2016/5/10/chartex" xmlns:cx5="http://schemas.microsoft.com/office/drawing/2016/5/11/chartex" xmlns:cx6="http://schemas.microsoft.com/office/drawing/2016/5/12/chartex" xmlns:cx7="http://schemas.microsoft.com/office/drawing/2016/5/13/chartex" xmlns:cx8="http://schemas.microsoft.com/office/drawing/2016/5/14/chartex" xmlns:mc="http://schemas.openxmlformats.org/markup-compatibility/2006" xmlns:aink="http://schemas.microsoft.com/office/drawing/2016/ink" xmlns:am3d="http://schemas.microsoft.com/office/drawing/2017/model3d" xmlns:o="urn:schemas-microsoft-com:office:office" xmlns:r="http://schemas.openxmlformats.org/officeDocument/2006/relationships" xmlns:m="http://schemas.openxmlformats.org/officeDocument/2006/math" xmlns:v="urn:schemas-microsoft-com:vml" xmlns:wp14="http://schemas.microsoft.com/office/word/2010/wordprocessingDrawing" xmlns:wp="http://schemas.openxmlformats.org/drawingml/2006/wordprocessingDrawing" xmlns:w10="urn:schemas-microsoft-com:office:word" xmlns:w="http://schemas.openxmlformats.org/wordprocessingml/2006/main" xmlns:w14="http://schemas.microsoft.com/office/word/2010/wordml" xmlns:w15="http://schemas.microsoft.com/office/word/2012/wordml" xmlns:w16cex="http://schemas.microsoft.com/office/word/2018/wordml/cex" xmlns:w16cid="http://schemas.microsoft.com/office/word/2016/wordml/cid" xmlns:w16="http://schemas.microsoft.com/office/word/2018/wordml" xmlns:w16se="http://schemas.microsoft.com/office/word/2015/wordml/symex" xmlns:wpg="http://schemas.microsoft.com/office/word/2010/wordprocessingGroup" xmlns:wpi="http://schemas.microsoft.com/office/word/2010/wordprocessingInk" xmlns:wne="http://schemas.microsoft.com/office/word/2006/wordml" xmlns:wps="http://schemas.microsoft.com/office/word/2010/wordprocessingShape" mc:Ignorable="w14 w15 w16se w16cid w16 w16cex wp14">
+<w:footnotes xmlns:wpc="http://schemas.microsoft.com/office/word/2010/wordprocessingCanvas" xmlns:cx="http://schemas.microsoft.com/office/drawing/2014/chartex" xmlns:mc="http://schemas.openxmlformats.org/markup-compatibility/2006" xmlns:o="urn:schemas-microsoft-com:office:office" xmlns:r="http://schemas.openxmlformats.org/officeDocument/2006/relationships" xmlns:m="http://schemas.openxmlformats.org/officeDocument/2006/math" xmlns:v="urn:schemas-microsoft-com:vml" xmlns:wp14="http://schemas.microsoft.com/office/word/2010/wordprocessingDrawing" xmlns:wp="http://schemas.openxmlformats.org/drawingml/2006/wordprocessingDrawing" xmlns:w10="urn:schemas-microsoft-com:office:word" xmlns:w="http://schemas.openxmlformats.org/wordprocessingml/2006/main" xmlns:w14="http://schemas.microsoft.com/office/word/2010/wordml" xmlns:w15="http://schemas.microsoft.com/office/word/2012/wordml" xmlns:w16se="http://schemas.microsoft.com/office/word/2015/wordml/symex" xmlns:wpg="http://schemas.microsoft.com/office/word/2010/wordprocessingGroup" xmlns:wpi="http://schemas.microsoft.com/office/word/2010/wordprocessingInk" xmlns:wne="http://schemas.microsoft.com/office/word/2006/wordml" xmlns:wps="http://schemas.microsoft.com/office/word/2010/wordprocessingShape" mc:Ignorable="w14 w15 w16se wp14">
   <w:footnote w:type="separator" w:id="-1">
     <w:p>
       <w:r>
@@ -1960,7 +2003,7 @@
 </file>
 
 <file path=word/header1.xml><?xml version="1.0" encoding="utf-8"?>
-<w:hdr xmlns:wpc="http://schemas.microsoft.com/office/word/2010/wordprocessingCanvas" xmlns:cx="http://schemas.microsoft.com/office/drawing/2014/chartex" xmlns:cx1="http://schemas.microsoft.com/office/drawing/2015/9/8/chartex" xmlns:cx2="http://schemas.microsoft.com/office/drawing/2015/10/21/chartex" xmlns:cx3="http://schemas.microsoft.com/office/drawing/2016/5/9/chartex" xmlns:cx4="http://schemas.microsoft.com/office/drawing/2016/5/10/chartex" xmlns:cx5="http://schemas.microsoft.com/office/drawing/2016/5/11/chartex" xmlns:cx6="http://schemas.microsoft.com/office/drawing/2016/5/12/chartex" xmlns:cx7="http://schemas.microsoft.com/office/drawing/2016/5/13/chartex" xmlns:cx8="http://schemas.microsoft.com/office/drawing/2016/5/14/chartex" xmlns:mc="http://schemas.openxmlformats.org/markup-compatibility/2006" xmlns:aink="http://schemas.microsoft.com/office/drawing/2016/ink" xmlns:am3d="http://schemas.microsoft.com/office/drawing/2017/model3d" xmlns:o="urn:schemas-microsoft-com:office:office" xmlns:r="http://schemas.openxmlformats.org/officeDocument/2006/relationships" xmlns:m="http://schemas.openxmlformats.org/officeDocument/2006/math" xmlns:v="urn:schemas-microsoft-com:vml" xmlns:wp14="http://schemas.microsoft.com/office/word/2010/wordprocessingDrawing" xmlns:wp="http://schemas.openxmlformats.org/drawingml/2006/wordprocessingDrawing" xmlns:w10="urn:schemas-microsoft-com:office:word" xmlns:w="http://schemas.openxmlformats.org/wordprocessingml/2006/main" xmlns:w14="http://schemas.microsoft.com/office/word/2010/wordml" xmlns:w15="http://schemas.microsoft.com/office/word/2012/wordml" xmlns:w16cex="http://schemas.microsoft.com/office/word/2018/wordml/cex" xmlns:w16cid="http://schemas.microsoft.com/office/word/2016/wordml/cid" xmlns:w16="http://schemas.microsoft.com/office/word/2018/wordml" xmlns:w16se="http://schemas.microsoft.com/office/word/2015/wordml/symex" xmlns:wpg="http://schemas.microsoft.com/office/word/2010/wordprocessingGroup" xmlns:wpi="http://schemas.microsoft.com/office/word/2010/wordprocessingInk" xmlns:wne="http://schemas.microsoft.com/office/word/2006/wordml" xmlns:wps="http://schemas.microsoft.com/office/word/2010/wordprocessingShape" mc:Ignorable="w14 w15 w16se w16cid w16 w16cex wp14">
+<w:hdr xmlns:wpc="http://schemas.microsoft.com/office/word/2010/wordprocessingCanvas" xmlns:cx="http://schemas.microsoft.com/office/drawing/2014/chartex" xmlns:mc="http://schemas.openxmlformats.org/markup-compatibility/2006" xmlns:o="urn:schemas-microsoft-com:office:office" xmlns:r="http://schemas.openxmlformats.org/officeDocument/2006/relationships" xmlns:m="http://schemas.openxmlformats.org/officeDocument/2006/math" xmlns:v="urn:schemas-microsoft-com:vml" xmlns:wp14="http://schemas.microsoft.com/office/word/2010/wordprocessingDrawing" xmlns:wp="http://schemas.openxmlformats.org/drawingml/2006/wordprocessingDrawing" xmlns:w10="urn:schemas-microsoft-com:office:word" xmlns:w="http://schemas.openxmlformats.org/wordprocessingml/2006/main" xmlns:w14="http://schemas.microsoft.com/office/word/2010/wordml" xmlns:w15="http://schemas.microsoft.com/office/word/2012/wordml" xmlns:w16se="http://schemas.microsoft.com/office/word/2015/wordml/symex" xmlns:wpg="http://schemas.microsoft.com/office/word/2010/wordprocessingGroup" xmlns:wpi="http://schemas.microsoft.com/office/word/2010/wordprocessingInk" xmlns:wne="http://schemas.microsoft.com/office/word/2006/wordml" xmlns:wps="http://schemas.microsoft.com/office/word/2010/wordprocessingShape" mc:Ignorable="w14 w15 w16se wp14">
   <w:p>
     <w:pPr>
       <w:pBdr>
@@ -2022,7 +2065,7 @@
 </file>
 
 <file path=word/header2.xml><?xml version="1.0" encoding="utf-8"?>
-<w:hdr xmlns:wpc="http://schemas.microsoft.com/office/word/2010/wordprocessingCanvas" xmlns:cx="http://schemas.microsoft.com/office/drawing/2014/chartex" xmlns:cx1="http://schemas.microsoft.com/office/drawing/2015/9/8/chartex" xmlns:cx2="http://schemas.microsoft.com/office/drawing/2015/10/21/chartex" xmlns:cx3="http://schemas.microsoft.com/office/drawing/2016/5/9/chartex" xmlns:cx4="http://schemas.microsoft.com/office/drawing/2016/5/10/chartex" xmlns:cx5="http://schemas.microsoft.com/office/drawing/2016/5/11/chartex" xmlns:cx6="http://schemas.microsoft.com/office/drawing/2016/5/12/chartex" xmlns:cx7="http://schemas.microsoft.com/office/drawing/2016/5/13/chartex" xmlns:cx8="http://schemas.microsoft.com/office/drawing/2016/5/14/chartex" xmlns:mc="http://schemas.openxmlformats.org/markup-compatibility/2006" xmlns:aink="http://schemas.microsoft.com/office/drawing/2016/ink" xmlns:am3d="http://schemas.microsoft.com/office/drawing/2017/model3d" xmlns:o="urn:schemas-microsoft-com:office:office" xmlns:r="http://schemas.openxmlformats.org/officeDocument/2006/relationships" xmlns:m="http://schemas.openxmlformats.org/officeDocument/2006/math" xmlns:v="urn:schemas-microsoft-com:vml" xmlns:wp14="http://schemas.microsoft.com/office/word/2010/wordprocessingDrawing" xmlns:wp="http://schemas.openxmlformats.org/drawingml/2006/wordprocessingDrawing" xmlns:w10="urn:schemas-microsoft-com:office:word" xmlns:w="http://schemas.openxmlformats.org/wordprocessingml/2006/main" xmlns:w14="http://schemas.microsoft.com/office/word/2010/wordml" xmlns:w15="http://schemas.microsoft.com/office/word/2012/wordml" xmlns:w16cex="http://schemas.microsoft.com/office/word/2018/wordml/cex" xmlns:w16cid="http://schemas.microsoft.com/office/word/2016/wordml/cid" xmlns:w16="http://schemas.microsoft.com/office/word/2018/wordml" xmlns:w16se="http://schemas.microsoft.com/office/word/2015/wordml/symex" xmlns:wpg="http://schemas.microsoft.com/office/word/2010/wordprocessingGroup" xmlns:wpi="http://schemas.microsoft.com/office/word/2010/wordprocessingInk" xmlns:wne="http://schemas.microsoft.com/office/word/2006/wordml" xmlns:wps="http://schemas.microsoft.com/office/word/2010/wordprocessingShape" mc:Ignorable="w14 w15 w16se w16cid w16 w16cex wp14">
+<w:hdr xmlns:wpc="http://schemas.microsoft.com/office/word/2010/wordprocessingCanvas" xmlns:cx="http://schemas.microsoft.com/office/drawing/2014/chartex" xmlns:mc="http://schemas.openxmlformats.org/markup-compatibility/2006" xmlns:o="urn:schemas-microsoft-com:office:office" xmlns:r="http://schemas.openxmlformats.org/officeDocument/2006/relationships" xmlns:m="http://schemas.openxmlformats.org/officeDocument/2006/math" xmlns:v="urn:schemas-microsoft-com:vml" xmlns:wp14="http://schemas.microsoft.com/office/word/2010/wordprocessingDrawing" xmlns:wp="http://schemas.openxmlformats.org/drawingml/2006/wordprocessingDrawing" xmlns:w10="urn:schemas-microsoft-com:office:word" xmlns:w="http://schemas.openxmlformats.org/wordprocessingml/2006/main" xmlns:w14="http://schemas.microsoft.com/office/word/2010/wordml" xmlns:w15="http://schemas.microsoft.com/office/word/2012/wordml" xmlns:w16se="http://schemas.microsoft.com/office/word/2015/wordml/symex" xmlns:wpg="http://schemas.microsoft.com/office/word/2010/wordprocessingGroup" xmlns:wpi="http://schemas.microsoft.com/office/word/2010/wordprocessingInk" xmlns:wne="http://schemas.microsoft.com/office/word/2006/wordml" xmlns:wps="http://schemas.microsoft.com/office/word/2010/wordprocessingShape" mc:Ignorable="w14 w15 w16se wp14">
   <w:p>
     <w:pPr>
       <w:pBdr>
@@ -2097,13 +2140,13 @@
 </file>
 
 <file path=word/header3.xml><?xml version="1.0" encoding="utf-8"?>
-<w:hdr xmlns:wpc="http://schemas.microsoft.com/office/word/2010/wordprocessingCanvas" xmlns:cx="http://schemas.microsoft.com/office/drawing/2014/chartex" xmlns:cx1="http://schemas.microsoft.com/office/drawing/2015/9/8/chartex" xmlns:cx2="http://schemas.microsoft.com/office/drawing/2015/10/21/chartex" xmlns:cx3="http://schemas.microsoft.com/office/drawing/2016/5/9/chartex" xmlns:cx4="http://schemas.microsoft.com/office/drawing/2016/5/10/chartex" xmlns:cx5="http://schemas.microsoft.com/office/drawing/2016/5/11/chartex" xmlns:cx6="http://schemas.microsoft.com/office/drawing/2016/5/12/chartex" xmlns:cx7="http://schemas.microsoft.com/office/drawing/2016/5/13/chartex" xmlns:cx8="http://schemas.microsoft.com/office/drawing/2016/5/14/chartex" xmlns:mc="http://schemas.openxmlformats.org/markup-compatibility/2006" xmlns:aink="http://schemas.microsoft.com/office/drawing/2016/ink" xmlns:am3d="http://schemas.microsoft.com/office/drawing/2017/model3d" xmlns:o="urn:schemas-microsoft-com:office:office" xmlns:r="http://schemas.openxmlformats.org/officeDocument/2006/relationships" xmlns:m="http://schemas.openxmlformats.org/officeDocument/2006/math" xmlns:v="urn:schemas-microsoft-com:vml" xmlns:wp14="http://schemas.microsoft.com/office/word/2010/wordprocessingDrawing" xmlns:wp="http://schemas.openxmlformats.org/drawingml/2006/wordprocessingDrawing" xmlns:w10="urn:schemas-microsoft-com:office:word" xmlns:w="http://schemas.openxmlformats.org/wordprocessingml/2006/main" xmlns:w14="http://schemas.microsoft.com/office/word/2010/wordml" xmlns:w15="http://schemas.microsoft.com/office/word/2012/wordml" xmlns:w16cex="http://schemas.microsoft.com/office/word/2018/wordml/cex" xmlns:w16cid="http://schemas.microsoft.com/office/word/2016/wordml/cid" xmlns:w16="http://schemas.microsoft.com/office/word/2018/wordml" xmlns:w16se="http://schemas.microsoft.com/office/word/2015/wordml/symex" xmlns:wpg="http://schemas.microsoft.com/office/word/2010/wordprocessingGroup" xmlns:wpi="http://schemas.microsoft.com/office/word/2010/wordprocessingInk" xmlns:wne="http://schemas.microsoft.com/office/word/2006/wordml" xmlns:wps="http://schemas.microsoft.com/office/word/2010/wordprocessingShape" mc:Ignorable="w14 w15 w16se w16cid w16 w16cex wp14">
+<w:hdr xmlns:wpc="http://schemas.microsoft.com/office/word/2010/wordprocessingCanvas" xmlns:cx="http://schemas.microsoft.com/office/drawing/2014/chartex" xmlns:mc="http://schemas.openxmlformats.org/markup-compatibility/2006" xmlns:o="urn:schemas-microsoft-com:office:office" xmlns:r="http://schemas.openxmlformats.org/officeDocument/2006/relationships" xmlns:m="http://schemas.openxmlformats.org/officeDocument/2006/math" xmlns:v="urn:schemas-microsoft-com:vml" xmlns:wp14="http://schemas.microsoft.com/office/word/2010/wordprocessingDrawing" xmlns:wp="http://schemas.openxmlformats.org/drawingml/2006/wordprocessingDrawing" xmlns:w10="urn:schemas-microsoft-com:office:word" xmlns:w="http://schemas.openxmlformats.org/wordprocessingml/2006/main" xmlns:w14="http://schemas.microsoft.com/office/word/2010/wordml" xmlns:w15="http://schemas.microsoft.com/office/word/2012/wordml" xmlns:w16se="http://schemas.microsoft.com/office/word/2015/wordml/symex" xmlns:wpg="http://schemas.microsoft.com/office/word/2010/wordprocessingGroup" xmlns:wpi="http://schemas.microsoft.com/office/word/2010/wordprocessingInk" xmlns:wne="http://schemas.microsoft.com/office/word/2006/wordml" xmlns:wps="http://schemas.microsoft.com/office/word/2010/wordprocessingShape" mc:Ignorable="w14 w15 w16se wp14">
   <w:p/>
 </w:hdr>
 </file>
 
 <file path=word/numbering.xml><?xml version="1.0" encoding="utf-8"?>
-<w:numbering xmlns:wpc="http://schemas.microsoft.com/office/word/2010/wordprocessingCanvas" xmlns:cx="http://schemas.microsoft.com/office/drawing/2014/chartex" xmlns:cx1="http://schemas.microsoft.com/office/drawing/2015/9/8/chartex" xmlns:cx2="http://schemas.microsoft.com/office/drawing/2015/10/21/chartex" xmlns:cx3="http://schemas.microsoft.com/office/drawing/2016/5/9/chartex" xmlns:cx4="http://schemas.microsoft.com/office/drawing/2016/5/10/chartex" xmlns:cx5="http://schemas.microsoft.com/office/drawing/2016/5/11/chartex" xmlns:cx6="http://schemas.microsoft.com/office/drawing/2016/5/12/chartex" xmlns:cx7="http://schemas.microsoft.com/office/drawing/2016/5/13/chartex" xmlns:cx8="http://schemas.microsoft.com/office/drawing/2016/5/14/chartex" xmlns:mc="http://schemas.openxmlformats.org/markup-compatibility/2006" xmlns:aink="http://schemas.microsoft.com/office/drawing/2016/ink" xmlns:am3d="http://schemas.microsoft.com/office/drawing/2017/model3d" xmlns:o="urn:schemas-microsoft-com:office:office" xmlns:r="http://schemas.openxmlformats.org/officeDocument/2006/relationships" xmlns:m="http://schemas.openxmlformats.org/officeDocument/2006/math" xmlns:v="urn:schemas-microsoft-com:vml" xmlns:wp14="http://schemas.microsoft.com/office/word/2010/wordprocessingDrawing" xmlns:wp="http://schemas.openxmlformats.org/drawingml/2006/wordprocessingDrawing" xmlns:w10="urn:schemas-microsoft-com:office:word" xmlns:w="http://schemas.openxmlformats.org/wordprocessingml/2006/main" xmlns:w14="http://schemas.microsoft.com/office/word/2010/wordml" xmlns:w15="http://schemas.microsoft.com/office/word/2012/wordml" xmlns:w16cex="http://schemas.microsoft.com/office/word/2018/wordml/cex" xmlns:w16cid="http://schemas.microsoft.com/office/word/2016/wordml/cid" xmlns:w16="http://schemas.microsoft.com/office/word/2018/wordml" xmlns:w16se="http://schemas.microsoft.com/office/word/2015/wordml/symex" xmlns:wpg="http://schemas.microsoft.com/office/word/2010/wordprocessingGroup" xmlns:wpi="http://schemas.microsoft.com/office/word/2010/wordprocessingInk" xmlns:wne="http://schemas.microsoft.com/office/word/2006/wordml" xmlns:wps="http://schemas.microsoft.com/office/word/2010/wordprocessingShape" mc:Ignorable="w14 w15 w16se w16cid w16 w16cex wp14">
+<w:numbering xmlns:wpc="http://schemas.microsoft.com/office/word/2010/wordprocessingCanvas" xmlns:cx="http://schemas.microsoft.com/office/drawing/2014/chartex" xmlns:mc="http://schemas.openxmlformats.org/markup-compatibility/2006" xmlns:o="urn:schemas-microsoft-com:office:office" xmlns:r="http://schemas.openxmlformats.org/officeDocument/2006/relationships" xmlns:m="http://schemas.openxmlformats.org/officeDocument/2006/math" xmlns:v="urn:schemas-microsoft-com:vml" xmlns:wp14="http://schemas.microsoft.com/office/word/2010/wordprocessingDrawing" xmlns:wp="http://schemas.openxmlformats.org/drawingml/2006/wordprocessingDrawing" xmlns:w10="urn:schemas-microsoft-com:office:word" xmlns:w="http://schemas.openxmlformats.org/wordprocessingml/2006/main" xmlns:w14="http://schemas.microsoft.com/office/word/2010/wordml" xmlns:w15="http://schemas.microsoft.com/office/word/2012/wordml" xmlns:w16se="http://schemas.microsoft.com/office/word/2015/wordml/symex" xmlns:wpg="http://schemas.microsoft.com/office/word/2010/wordprocessingGroup" xmlns:wpi="http://schemas.microsoft.com/office/word/2010/wordprocessingInk" xmlns:wne="http://schemas.microsoft.com/office/word/2006/wordml" xmlns:wps="http://schemas.microsoft.com/office/word/2010/wordprocessingShape" mc:Ignorable="w14 w15 w16se wp14">
   <w:abstractNum w:abstractNumId="0" w15:restartNumberingAfterBreak="0">
     <w:nsid w:val="37AF6B97"/>
     <w:multiLevelType w:val="multilevel"/>
@@ -2224,7 +2267,7 @@
 </file>
 
 <file path=word/styles.xml><?xml version="1.0" encoding="utf-8"?>
-<w:styles xmlns:mc="http://schemas.openxmlformats.org/markup-compatibility/2006" xmlns:r="http://schemas.openxmlformats.org/officeDocument/2006/relationships" xmlns:w="http://schemas.openxmlformats.org/wordprocessingml/2006/main" xmlns:w14="http://schemas.microsoft.com/office/word/2010/wordml" xmlns:w15="http://schemas.microsoft.com/office/word/2012/wordml" xmlns:w16cex="http://schemas.microsoft.com/office/word/2018/wordml/cex" xmlns:w16cid="http://schemas.microsoft.com/office/word/2016/wordml/cid" xmlns:w16="http://schemas.microsoft.com/office/word/2018/wordml" xmlns:w16se="http://schemas.microsoft.com/office/word/2015/wordml/symex" mc:Ignorable="w14 w15 w16se w16cid w16 w16cex">
+<w:styles xmlns:mc="http://schemas.openxmlformats.org/markup-compatibility/2006" xmlns:r="http://schemas.openxmlformats.org/officeDocument/2006/relationships" xmlns:w="http://schemas.openxmlformats.org/wordprocessingml/2006/main" xmlns:w14="http://schemas.microsoft.com/office/word/2010/wordml" xmlns:w15="http://schemas.microsoft.com/office/word/2012/wordml" xmlns:w16se="http://schemas.microsoft.com/office/word/2015/wordml/symex" mc:Ignorable="w14 w15 w16se">
   <w:docDefaults>
     <w:rPrDefault>
       <w:rPr>
@@ -2234,7 +2277,7 @@
     </w:rPrDefault>
     <w:pPrDefault/>
   </w:docDefaults>
-  <w:latentStyles w:defLockedState="0" w:defUIPriority="99" w:defSemiHidden="0" w:defUnhideWhenUsed="0" w:defQFormat="0" w:count="376">
+  <w:latentStyles w:defLockedState="0" w:defUIPriority="99" w:defSemiHidden="0" w:defUnhideWhenUsed="0" w:defQFormat="0" w:count="371">
     <w:lsdException w:name="Normal" w:uiPriority="0" w:qFormat="1"/>
     <w:lsdException w:name="heading 1" w:uiPriority="9" w:qFormat="1"/>
     <w:lsdException w:name="heading 2" w:semiHidden="1" w:uiPriority="9" w:unhideWhenUsed="1" w:qFormat="1"/>
@@ -2606,11 +2649,6 @@
     <w:lsdException w:name="List Table 5 Dark Accent 6" w:uiPriority="50"/>
     <w:lsdException w:name="List Table 6 Colorful Accent 6" w:uiPriority="51"/>
     <w:lsdException w:name="List Table 7 Colorful Accent 6" w:uiPriority="52"/>
-    <w:lsdException w:name="Mention" w:semiHidden="1" w:unhideWhenUsed="1"/>
-    <w:lsdException w:name="Smart Hyperlink" w:semiHidden="1" w:unhideWhenUsed="1"/>
-    <w:lsdException w:name="Hashtag" w:semiHidden="1" w:unhideWhenUsed="1"/>
-    <w:lsdException w:name="Unresolved Mention" w:semiHidden="1" w:unhideWhenUsed="1"/>
-    <w:lsdException w:name="Smart Link" w:semiHidden="1" w:unhideWhenUsed="1"/>
   </w:latentStyles>
   <w:style w:type="paragraph" w:default="1" w:styleId="Normal">
     <w:name w:val="Normal"/>

</xml_diff>